<commit_message>
update step 1&2, add screenshots to doc
</commit_message>
<xml_diff>
--- a/Architecture.docx
+++ b/Architecture.docx
@@ -1,6 +1,6 @@
 
 <file path=word/document.xml><?xml version="1.0" encoding="utf-8"?>
-<w:document xmlns:wpc="http://schemas.microsoft.com/office/word/2010/wordprocessingCanvas" xmlns:cx="http://schemas.microsoft.com/office/drawing/2014/chartex" xmlns:cx1="http://schemas.microsoft.com/office/drawing/2015/9/8/chartex" xmlns:cx2="http://schemas.microsoft.com/office/drawing/2015/10/21/chartex" xmlns:cx3="http://schemas.microsoft.com/office/drawing/2016/5/9/chartex" xmlns:cx4="http://schemas.microsoft.com/office/drawing/2016/5/10/chartex" xmlns:cx5="http://schemas.microsoft.com/office/drawing/2016/5/11/chartex" xmlns:cx6="http://schemas.microsoft.com/office/drawing/2016/5/12/chartex" xmlns:cx7="http://schemas.microsoft.com/office/drawing/2016/5/13/chartex" xmlns:cx8="http://schemas.microsoft.com/office/drawing/2016/5/14/chartex" xmlns:mc="http://schemas.openxmlformats.org/markup-compatibility/2006" xmlns:aink="http://schemas.microsoft.com/office/drawing/2016/ink" xmlns:am3d="http://schemas.microsoft.com/office/drawing/2017/model3d" xmlns:o="urn:schemas-microsoft-com:office:office" xmlns:r="http://schemas.openxmlformats.org/officeDocument/2006/relationships" xmlns:m="http://schemas.openxmlformats.org/officeDocument/2006/math" xmlns:v="urn:schemas-microsoft-com:vml" xmlns:wp14="http://schemas.microsoft.com/office/word/2010/wordprocessingDrawing" xmlns:wp="http://schemas.openxmlformats.org/drawingml/2006/wordprocessingDrawing" xmlns:w10="urn:schemas-microsoft-com:office:word" xmlns:w="http://schemas.openxmlformats.org/wordprocessingml/2006/main" xmlns:w14="http://schemas.microsoft.com/office/word/2010/wordml" xmlns:w15="http://schemas.microsoft.com/office/word/2012/wordml" xmlns:w16cid="http://schemas.microsoft.com/office/word/2016/wordml/cid" xmlns:w16se="http://schemas.microsoft.com/office/word/2015/wordml/symex" xmlns:wpg="http://schemas.microsoft.com/office/word/2010/wordprocessingGroup" xmlns:wpi="http://schemas.microsoft.com/office/word/2010/wordprocessingInk" xmlns:wne="http://schemas.microsoft.com/office/word/2006/wordml" xmlns:wps="http://schemas.microsoft.com/office/word/2010/wordprocessingShape" mc:Ignorable="w14 w15 w16se w16cid wp14">
+<w:document xmlns:wpc="http://schemas.microsoft.com/office/word/2010/wordprocessingCanvas" xmlns:mc="http://schemas.openxmlformats.org/markup-compatibility/2006" xmlns:o="urn:schemas-microsoft-com:office:office" xmlns:r="http://schemas.openxmlformats.org/officeDocument/2006/relationships" xmlns:m="http://schemas.openxmlformats.org/officeDocument/2006/math" xmlns:v="urn:schemas-microsoft-com:vml" xmlns:wp14="http://schemas.microsoft.com/office/word/2010/wordprocessingDrawing" xmlns:wp="http://schemas.openxmlformats.org/drawingml/2006/wordprocessingDrawing" xmlns:w10="urn:schemas-microsoft-com:office:word" xmlns:w="http://schemas.openxmlformats.org/wordprocessingml/2006/main" xmlns:w14="http://schemas.microsoft.com/office/word/2010/wordml" xmlns:w15="http://schemas.microsoft.com/office/word/2012/wordml" xmlns:wpg="http://schemas.microsoft.com/office/word/2010/wordprocessingGroup" xmlns:wpi="http://schemas.microsoft.com/office/word/2010/wordprocessingInk" xmlns:wne="http://schemas.microsoft.com/office/word/2006/wordml" xmlns:wps="http://schemas.microsoft.com/office/word/2010/wordprocessingShape" mc:Ignorable="w14 w15 wp14">
   <w:body>
     <w:p>
       <w:pPr>
@@ -138,14 +138,7 @@
           <w:sz w:val="24"/>
           <w:szCs w:val="24"/>
         </w:rPr>
-        <w:t>Admin Portal</w:t>
-      </w:r>
-      <w:r>
-        <w:rPr>
-          <w:sz w:val="24"/>
-          <w:szCs w:val="24"/>
-        </w:rPr>
-        <w:t xml:space="preserve">: </w:t>
+        <w:t xml:space="preserve">Admin Portal: </w:t>
       </w:r>
       <w:r>
         <w:rPr>
@@ -198,155 +191,279 @@
           <w:szCs w:val="24"/>
         </w:rPr>
       </w:pPr>
+    </w:p>
+    <w:p>
+      <w:pPr>
+        <w:rPr>
+          <w:sz w:val="24"/>
+          <w:szCs w:val="24"/>
+        </w:rPr>
+      </w:pPr>
+      <w:r>
+        <w:rPr>
+          <w:sz w:val="24"/>
+          <w:szCs w:val="24"/>
+        </w:rPr>
+        <w:t>Source Control: We use Git repository as source control tool.</w:t>
+      </w:r>
+    </w:p>
+    <w:p>
+      <w:pPr>
+        <w:rPr>
+          <w:sz w:val="24"/>
+          <w:szCs w:val="24"/>
+        </w:rPr>
+      </w:pPr>
+      <w:r>
+        <w:rPr>
+          <w:sz w:val="24"/>
+          <w:szCs w:val="24"/>
+        </w:rPr>
+        <w:t xml:space="preserve">Development: Build and start </w:t>
+      </w:r>
+      <w:proofErr w:type="spellStart"/>
+      <w:r>
+        <w:rPr>
+          <w:sz w:val="24"/>
+          <w:szCs w:val="24"/>
+        </w:rPr>
+        <w:t>reactJS</w:t>
+      </w:r>
+      <w:proofErr w:type="spellEnd"/>
+      <w:r>
+        <w:rPr>
+          <w:sz w:val="24"/>
+          <w:szCs w:val="24"/>
+        </w:rPr>
+        <w:t xml:space="preserve"> client side server. Build and start </w:t>
+      </w:r>
+      <w:proofErr w:type="spellStart"/>
+      <w:r>
+        <w:rPr>
+          <w:sz w:val="24"/>
+          <w:szCs w:val="24"/>
+        </w:rPr>
+        <w:t>nodeJS</w:t>
+      </w:r>
+      <w:proofErr w:type="spellEnd"/>
+      <w:r>
+        <w:rPr>
+          <w:sz w:val="24"/>
+          <w:szCs w:val="24"/>
+        </w:rPr>
+        <w:t xml:space="preserve"> server side server. Develop and see the outcome on the fly.</w:t>
+      </w:r>
+    </w:p>
+    <w:p>
+      <w:pPr>
+        <w:rPr>
+          <w:sz w:val="24"/>
+          <w:szCs w:val="24"/>
+        </w:rPr>
+      </w:pPr>
+      <w:r>
+        <w:rPr>
+          <w:sz w:val="24"/>
+          <w:szCs w:val="24"/>
+        </w:rPr>
+        <w:t xml:space="preserve">Test: Unit test cases are written to ensure each commit does not break any core functionality. Tests will be triggered automatically on Jenkins whenever a commit happens. </w:t>
+      </w:r>
+    </w:p>
+    <w:p>
+      <w:pPr>
+        <w:rPr>
+          <w:sz w:val="24"/>
+          <w:szCs w:val="24"/>
+        </w:rPr>
+      </w:pPr>
+      <w:r>
+        <w:rPr>
+          <w:sz w:val="24"/>
+          <w:szCs w:val="24"/>
+        </w:rPr>
+        <w:t xml:space="preserve">Build and Deploy: Jenkins will auto build and deploy a commit to UAT environment if all test cases are passed. </w:t>
+      </w:r>
+    </w:p>
+    <w:p>
+      <w:pPr>
+        <w:rPr>
+          <w:sz w:val="24"/>
+          <w:szCs w:val="24"/>
+        </w:rPr>
+      </w:pPr>
+      <w:r>
+        <w:rPr>
+          <w:sz w:val="24"/>
+          <w:szCs w:val="24"/>
+        </w:rPr>
+        <w:t>Release: Upon passing UAT test, a Jenkins job can be triggered manually to build and deploy a release version to Production server.</w:t>
+      </w:r>
+    </w:p>
+    <w:p>
+      <w:pPr>
+        <w:rPr>
+          <w:sz w:val="24"/>
+          <w:szCs w:val="24"/>
+        </w:rPr>
+      </w:pPr>
+    </w:p>
+    <w:p>
+      <w:pPr>
+        <w:rPr>
+          <w:sz w:val="24"/>
+          <w:szCs w:val="24"/>
+        </w:rPr>
+      </w:pPr>
+      <w:r>
+        <w:rPr>
+          <w:sz w:val="24"/>
+          <w:szCs w:val="24"/>
+        </w:rPr>
+        <w:lastRenderedPageBreak/>
+        <w:drawing>
+          <wp:inline distT="0" distB="0" distL="0" distR="0" wp14:anchorId="7B9D8273" wp14:editId="64A271DB">
+            <wp:extent cx="4864350" cy="2800494"/>
+            <wp:effectExtent l="0" t="0" r="0" b="0"/>
+            <wp:docPr id="2" name="Picture 2"/>
+            <wp:cNvGraphicFramePr>
+              <a:graphicFrameLocks xmlns:a="http://schemas.openxmlformats.org/drawingml/2006/main" noChangeAspect="1"/>
+            </wp:cNvGraphicFramePr>
+            <a:graphic xmlns:a="http://schemas.openxmlformats.org/drawingml/2006/main">
+              <a:graphicData uri="http://schemas.openxmlformats.org/drawingml/2006/picture">
+                <pic:pic xmlns:pic="http://schemas.openxmlformats.org/drawingml/2006/picture">
+                  <pic:nvPicPr>
+                    <pic:cNvPr id="1" name=""/>
+                    <pic:cNvPicPr/>
+                  </pic:nvPicPr>
+                  <pic:blipFill>
+                    <a:blip r:embed="rId6"/>
+                    <a:stretch>
+                      <a:fillRect/>
+                    </a:stretch>
+                  </pic:blipFill>
+                  <pic:spPr>
+                    <a:xfrm>
+                      <a:off x="0" y="0"/>
+                      <a:ext cx="4864350" cy="2800494"/>
+                    </a:xfrm>
+                    <a:prstGeom prst="rect">
+                      <a:avLst/>
+                    </a:prstGeom>
+                  </pic:spPr>
+                </pic:pic>
+              </a:graphicData>
+            </a:graphic>
+          </wp:inline>
+        </w:drawing>
+      </w:r>
+    </w:p>
+    <w:p>
+      <w:pPr>
+        <w:rPr>
+          <w:sz w:val="24"/>
+          <w:szCs w:val="24"/>
+        </w:rPr>
+      </w:pPr>
+      <w:r>
+        <w:rPr>
+          <w:sz w:val="24"/>
+          <w:szCs w:val="24"/>
+        </w:rPr>
+        <w:drawing>
+          <wp:inline distT="0" distB="0" distL="0" distR="0" wp14:anchorId="7D85FEBD" wp14:editId="188A9FC2">
+            <wp:extent cx="5385077" cy="3086259"/>
+            <wp:effectExtent l="0" t="0" r="6350" b="0"/>
+            <wp:docPr id="3" name="Picture 3"/>
+            <wp:cNvGraphicFramePr>
+              <a:graphicFrameLocks xmlns:a="http://schemas.openxmlformats.org/drawingml/2006/main" noChangeAspect="1"/>
+            </wp:cNvGraphicFramePr>
+            <a:graphic xmlns:a="http://schemas.openxmlformats.org/drawingml/2006/main">
+              <a:graphicData uri="http://schemas.openxmlformats.org/drawingml/2006/picture">
+                <pic:pic xmlns:pic="http://schemas.openxmlformats.org/drawingml/2006/picture">
+                  <pic:nvPicPr>
+                    <pic:cNvPr id="1" name=""/>
+                    <pic:cNvPicPr/>
+                  </pic:nvPicPr>
+                  <pic:blipFill>
+                    <a:blip r:embed="rId7"/>
+                    <a:stretch>
+                      <a:fillRect/>
+                    </a:stretch>
+                  </pic:blipFill>
+                  <pic:spPr>
+                    <a:xfrm>
+                      <a:off x="0" y="0"/>
+                      <a:ext cx="5385077" cy="3086259"/>
+                    </a:xfrm>
+                    <a:prstGeom prst="rect">
+                      <a:avLst/>
+                    </a:prstGeom>
+                  </pic:spPr>
+                </pic:pic>
+              </a:graphicData>
+            </a:graphic>
+          </wp:inline>
+        </w:drawing>
+      </w:r>
+    </w:p>
+    <w:p>
+      <w:pPr>
+        <w:rPr>
+          <w:sz w:val="24"/>
+          <w:szCs w:val="24"/>
+        </w:rPr>
+      </w:pPr>
+    </w:p>
+    <w:p>
+      <w:pPr>
+        <w:rPr>
+          <w:sz w:val="24"/>
+          <w:szCs w:val="24"/>
+        </w:rPr>
+      </w:pPr>
+      <w:r>
+        <w:rPr>
+          <w:sz w:val="24"/>
+          <w:szCs w:val="24"/>
+        </w:rPr>
+        <w:drawing>
+          <wp:inline distT="0" distB="0" distL="0" distR="0" wp14:anchorId="3E1FD3CC" wp14:editId="2D6B5D39">
+            <wp:extent cx="5731510" cy="1471930"/>
+            <wp:effectExtent l="0" t="0" r="2540" b="0"/>
+            <wp:docPr id="4" name="Picture 4"/>
+            <wp:cNvGraphicFramePr>
+              <a:graphicFrameLocks xmlns:a="http://schemas.openxmlformats.org/drawingml/2006/main" noChangeAspect="1"/>
+            </wp:cNvGraphicFramePr>
+            <a:graphic xmlns:a="http://schemas.openxmlformats.org/drawingml/2006/main">
+              <a:graphicData uri="http://schemas.openxmlformats.org/drawingml/2006/picture">
+                <pic:pic xmlns:pic="http://schemas.openxmlformats.org/drawingml/2006/picture">
+                  <pic:nvPicPr>
+                    <pic:cNvPr id="1" name=""/>
+                    <pic:cNvPicPr/>
+                  </pic:nvPicPr>
+                  <pic:blipFill>
+                    <a:blip r:embed="rId8"/>
+                    <a:stretch>
+                      <a:fillRect/>
+                    </a:stretch>
+                  </pic:blipFill>
+                  <pic:spPr>
+                    <a:xfrm>
+                      <a:off x="0" y="0"/>
+                      <a:ext cx="5731510" cy="1471930"/>
+                    </a:xfrm>
+                    <a:prstGeom prst="rect">
+                      <a:avLst/>
+                    </a:prstGeom>
+                  </pic:spPr>
+                </pic:pic>
+              </a:graphicData>
+            </a:graphic>
+          </wp:inline>
+        </w:drawing>
+      </w:r>
       <w:bookmarkStart w:id="0" w:name="_GoBack"/>
       <w:bookmarkEnd w:id="0"/>
-    </w:p>
-    <w:p>
-      <w:pPr>
-        <w:rPr>
-          <w:sz w:val="24"/>
-          <w:szCs w:val="24"/>
-        </w:rPr>
-      </w:pPr>
-      <w:r>
-        <w:rPr>
-          <w:sz w:val="24"/>
-          <w:szCs w:val="24"/>
-        </w:rPr>
-        <w:t>Source Control: We use Git repository as source control tool.</w:t>
-      </w:r>
-    </w:p>
-    <w:p>
-      <w:pPr>
-        <w:rPr>
-          <w:sz w:val="24"/>
-          <w:szCs w:val="24"/>
-        </w:rPr>
-      </w:pPr>
-      <w:r>
-        <w:rPr>
-          <w:sz w:val="24"/>
-          <w:szCs w:val="24"/>
-        </w:rPr>
-        <w:t xml:space="preserve">Development: Build and start </w:t>
-      </w:r>
-      <w:proofErr w:type="spellStart"/>
-      <w:r>
-        <w:rPr>
-          <w:sz w:val="24"/>
-          <w:szCs w:val="24"/>
-        </w:rPr>
-        <w:t>reactJS</w:t>
-      </w:r>
-      <w:proofErr w:type="spellEnd"/>
-      <w:r>
-        <w:rPr>
-          <w:sz w:val="24"/>
-          <w:szCs w:val="24"/>
-        </w:rPr>
-        <w:t xml:space="preserve"> </w:t>
-      </w:r>
-      <w:proofErr w:type="gramStart"/>
-      <w:r>
-        <w:rPr>
-          <w:sz w:val="24"/>
-          <w:szCs w:val="24"/>
-        </w:rPr>
-        <w:t>client side</w:t>
-      </w:r>
-      <w:proofErr w:type="gramEnd"/>
-      <w:r>
-        <w:rPr>
-          <w:sz w:val="24"/>
-          <w:szCs w:val="24"/>
-        </w:rPr>
-        <w:t xml:space="preserve"> server. Build and start </w:t>
-      </w:r>
-      <w:proofErr w:type="spellStart"/>
-      <w:r>
-        <w:rPr>
-          <w:sz w:val="24"/>
-          <w:szCs w:val="24"/>
-        </w:rPr>
-        <w:t>nodeJS</w:t>
-      </w:r>
-      <w:proofErr w:type="spellEnd"/>
-      <w:r>
-        <w:rPr>
-          <w:sz w:val="24"/>
-          <w:szCs w:val="24"/>
-        </w:rPr>
-        <w:t xml:space="preserve"> </w:t>
-      </w:r>
-      <w:proofErr w:type="gramStart"/>
-      <w:r>
-        <w:rPr>
-          <w:sz w:val="24"/>
-          <w:szCs w:val="24"/>
-        </w:rPr>
-        <w:t>server side</w:t>
-      </w:r>
-      <w:proofErr w:type="gramEnd"/>
-      <w:r>
-        <w:rPr>
-          <w:sz w:val="24"/>
-          <w:szCs w:val="24"/>
-        </w:rPr>
-        <w:t xml:space="preserve"> server. Develop and see the outcome on the fly.</w:t>
-      </w:r>
-    </w:p>
-    <w:p>
-      <w:pPr>
-        <w:rPr>
-          <w:sz w:val="24"/>
-          <w:szCs w:val="24"/>
-        </w:rPr>
-      </w:pPr>
-      <w:r>
-        <w:rPr>
-          <w:sz w:val="24"/>
-          <w:szCs w:val="24"/>
-        </w:rPr>
-        <w:t xml:space="preserve">Test: Unit test cases are written to ensure each commit does not break any core functionality. Tests will be triggered automatically on Jenkins whenever a commit happens. </w:t>
-      </w:r>
-    </w:p>
-    <w:p>
-      <w:pPr>
-        <w:rPr>
-          <w:sz w:val="24"/>
-          <w:szCs w:val="24"/>
-        </w:rPr>
-      </w:pPr>
-      <w:r>
-        <w:rPr>
-          <w:sz w:val="24"/>
-          <w:szCs w:val="24"/>
-        </w:rPr>
-        <w:t xml:space="preserve">Build and Deploy: Jenkins will auto build and deploy a commit to UAT environment if all test cases are passed. </w:t>
-      </w:r>
-    </w:p>
-    <w:p>
-      <w:pPr>
-        <w:rPr>
-          <w:sz w:val="24"/>
-          <w:szCs w:val="24"/>
-        </w:rPr>
-      </w:pPr>
-      <w:r>
-        <w:rPr>
-          <w:sz w:val="24"/>
-          <w:szCs w:val="24"/>
-        </w:rPr>
-        <w:t>Release: Upon passing UAT test, a Jenkins job can be triggered manually to build and deploy a release version to Production server.</w:t>
-      </w:r>
-    </w:p>
-    <w:p>
-      <w:pPr>
-        <w:rPr>
-          <w:sz w:val="24"/>
-          <w:szCs w:val="24"/>
-        </w:rPr>
-      </w:pPr>
     </w:p>
     <w:sectPr>
       <w:pgSz w:w="11906" w:h="16838"/>
@@ -359,7 +476,7 @@
 </file>
 
 <file path=word/numbering.xml><?xml version="1.0" encoding="utf-8"?>
-<w:numbering xmlns:wpc="http://schemas.microsoft.com/office/word/2010/wordprocessingCanvas" xmlns:cx="http://schemas.microsoft.com/office/drawing/2014/chartex" xmlns:cx1="http://schemas.microsoft.com/office/drawing/2015/9/8/chartex" xmlns:cx2="http://schemas.microsoft.com/office/drawing/2015/10/21/chartex" xmlns:cx3="http://schemas.microsoft.com/office/drawing/2016/5/9/chartex" xmlns:cx4="http://schemas.microsoft.com/office/drawing/2016/5/10/chartex" xmlns:cx5="http://schemas.microsoft.com/office/drawing/2016/5/11/chartex" xmlns:cx6="http://schemas.microsoft.com/office/drawing/2016/5/12/chartex" xmlns:cx7="http://schemas.microsoft.com/office/drawing/2016/5/13/chartex" xmlns:cx8="http://schemas.microsoft.com/office/drawing/2016/5/14/chartex" xmlns:mc="http://schemas.openxmlformats.org/markup-compatibility/2006" xmlns:aink="http://schemas.microsoft.com/office/drawing/2016/ink" xmlns:am3d="http://schemas.microsoft.com/office/drawing/2017/model3d" xmlns:o="urn:schemas-microsoft-com:office:office" xmlns:r="http://schemas.openxmlformats.org/officeDocument/2006/relationships" xmlns:m="http://schemas.openxmlformats.org/officeDocument/2006/math" xmlns:v="urn:schemas-microsoft-com:vml" xmlns:wp14="http://schemas.microsoft.com/office/word/2010/wordprocessingDrawing" xmlns:wp="http://schemas.openxmlformats.org/drawingml/2006/wordprocessingDrawing" xmlns:w10="urn:schemas-microsoft-com:office:word" xmlns:w="http://schemas.openxmlformats.org/wordprocessingml/2006/main" xmlns:w14="http://schemas.microsoft.com/office/word/2010/wordml" xmlns:w15="http://schemas.microsoft.com/office/word/2012/wordml" xmlns:w16cid="http://schemas.microsoft.com/office/word/2016/wordml/cid" xmlns:w16se="http://schemas.microsoft.com/office/word/2015/wordml/symex" xmlns:wpg="http://schemas.microsoft.com/office/word/2010/wordprocessingGroup" xmlns:wpi="http://schemas.microsoft.com/office/word/2010/wordprocessingInk" xmlns:wne="http://schemas.microsoft.com/office/word/2006/wordml" xmlns:wps="http://schemas.microsoft.com/office/word/2010/wordprocessingShape" mc:Ignorable="w14 w15 w16se w16cid wp14">
+<w:numbering xmlns:wpc="http://schemas.microsoft.com/office/word/2010/wordprocessingCanvas" xmlns:mc="http://schemas.openxmlformats.org/markup-compatibility/2006" xmlns:o="urn:schemas-microsoft-com:office:office" xmlns:r="http://schemas.openxmlformats.org/officeDocument/2006/relationships" xmlns:m="http://schemas.openxmlformats.org/officeDocument/2006/math" xmlns:v="urn:schemas-microsoft-com:vml" xmlns:wp14="http://schemas.microsoft.com/office/word/2010/wordprocessingDrawing" xmlns:wp="http://schemas.openxmlformats.org/drawingml/2006/wordprocessingDrawing" xmlns:w10="urn:schemas-microsoft-com:office:word" xmlns:w="http://schemas.openxmlformats.org/wordprocessingml/2006/main" xmlns:w14="http://schemas.microsoft.com/office/word/2010/wordml" xmlns:w15="http://schemas.microsoft.com/office/word/2012/wordml" xmlns:wpg="http://schemas.microsoft.com/office/word/2010/wordprocessingGroup" xmlns:wpi="http://schemas.microsoft.com/office/word/2010/wordprocessingInk" xmlns:wne="http://schemas.microsoft.com/office/word/2006/wordml" xmlns:wps="http://schemas.microsoft.com/office/word/2010/wordprocessingShape" mc:Ignorable="w14 w15 wp14">
   <w:abstractNum w:abstractNumId="0" w15:restartNumberingAfterBreak="0">
     <w:nsid w:val="2E6D39C5"/>
     <w:multiLevelType w:val="hybridMultilevel"/>
@@ -480,7 +597,7 @@
 </file>
 
 <file path=word/styles.xml><?xml version="1.0" encoding="utf-8"?>
-<w:styles xmlns:mc="http://schemas.openxmlformats.org/markup-compatibility/2006" xmlns:r="http://schemas.openxmlformats.org/officeDocument/2006/relationships" xmlns:w="http://schemas.openxmlformats.org/wordprocessingml/2006/main" xmlns:w14="http://schemas.microsoft.com/office/word/2010/wordml" xmlns:w15="http://schemas.microsoft.com/office/word/2012/wordml" xmlns:w16cid="http://schemas.microsoft.com/office/word/2016/wordml/cid" xmlns:w16se="http://schemas.microsoft.com/office/word/2015/wordml/symex" mc:Ignorable="w14 w15 w16se w16cid">
+<w:styles xmlns:mc="http://schemas.openxmlformats.org/markup-compatibility/2006" xmlns:r="http://schemas.openxmlformats.org/officeDocument/2006/relationships" xmlns:w="http://schemas.openxmlformats.org/wordprocessingml/2006/main" xmlns:w14="http://schemas.microsoft.com/office/word/2010/wordml" xmlns:w15="http://schemas.microsoft.com/office/word/2012/wordml" mc:Ignorable="w14 w15">
   <w:docDefaults>
     <w:rPrDefault>
       <w:rPr>
@@ -496,7 +613,7 @@
       </w:pPr>
     </w:pPrDefault>
   </w:docDefaults>
-  <w:latentStyles w:defLockedState="0" w:defUIPriority="99" w:defSemiHidden="0" w:defUnhideWhenUsed="0" w:defQFormat="0" w:count="376">
+  <w:latentStyles w:defLockedState="0" w:defUIPriority="99" w:defSemiHidden="0" w:defUnhideWhenUsed="0" w:defQFormat="0" w:count="371">
     <w:lsdException w:name="Normal" w:uiPriority="0" w:qFormat="1"/>
     <w:lsdException w:name="heading 1" w:uiPriority="9" w:qFormat="1"/>
     <w:lsdException w:name="heading 2" w:semiHidden="1" w:uiPriority="9" w:unhideWhenUsed="1" w:qFormat="1"/>
@@ -868,11 +985,6 @@
     <w:lsdException w:name="List Table 5 Dark Accent 6" w:uiPriority="50"/>
     <w:lsdException w:name="List Table 6 Colorful Accent 6" w:uiPriority="51"/>
     <w:lsdException w:name="List Table 7 Colorful Accent 6" w:uiPriority="52"/>
-    <w:lsdException w:name="Mention" w:semiHidden="1" w:unhideWhenUsed="1"/>
-    <w:lsdException w:name="Smart Hyperlink" w:semiHidden="1" w:unhideWhenUsed="1"/>
-    <w:lsdException w:name="Hashtag" w:semiHidden="1" w:unhideWhenUsed="1"/>
-    <w:lsdException w:name="Unresolved Mention" w:semiHidden="1" w:unhideWhenUsed="1"/>
-    <w:lsdException w:name="Smart Link" w:semiHidden="1" w:unhideWhenUsed="1"/>
   </w:latentStyles>
   <w:style w:type="paragraph" w:default="1" w:styleId="Normal">
     <w:name w:val="Normal"/>

</xml_diff>